<commit_message>
analyze_data.pl added; InputList3.txt, and InputList3.answers added. The latter is useful for data analysis.
git-svn-id: http://seqsee1.googlecode.com/svn/Seqsee/branches/summer07@642 19b06628-3642-0410-8fdd-33ae7300e995
</commit_message>
<xml_diff>
--- a/HumanExpt/The Sequence Experiment Instructions.docx
+++ b/HumanExpt/The Sequence Experiment Instructions.docx
@@ -42,15 +42,13 @@
     <w:p/>
     <w:p>
       <w:r>
-        <w:t xml:space="preserve">The following screenshots demonstrate what </w:t>
-      </w:r>
-      <w:proofErr w:type="gramStart"/>
-      <w:r>
-        <w:t>you’ll</w:t>
-      </w:r>
-      <w:proofErr w:type="gramEnd"/>
-      <w:r>
-        <w:t xml:space="preserve"> see:</w:t>
+        <w:t>The following screenshots demonstr</w:t>
+      </w:r>
+      <w:r>
+        <w:t>ate what you wi</w:t>
+      </w:r>
+      <w:r>
+        <w:t>ll see:</w:t>
       </w:r>
     </w:p>
     <w:p>
@@ -341,36 +339,95 @@
       <w:proofErr w:type="gramEnd"/>
     </w:p>
     <w:p>
-      <w:r>
-        <w:t xml:space="preserve">The first sequence you see will be a practice sequence that </w:t>
+      <w:pPr>
+        <w:rPr>
+          <w:b/>
+        </w:rPr>
+      </w:pPr>
+      <w:r>
+        <w:rPr>
+          <w:b/>
+        </w:rPr>
+        <w:t xml:space="preserve">The first sequence you see </w:t>
+      </w:r>
+      <w:r>
+        <w:rPr>
+          <w:b/>
+        </w:rPr>
+        <w:t>will be a practice sequence to familiar</w:t>
+      </w:r>
+      <w:r>
+        <w:rPr>
+          <w:b/>
+        </w:rPr>
+        <w:t xml:space="preserve">ize with the interface and </w:t>
+      </w:r>
+      <w:r>
+        <w:rPr>
+          <w:b/>
+        </w:rPr>
+        <w:t>will not</w:t>
+      </w:r>
+      <w:r>
+        <w:rPr>
+          <w:b/>
+        </w:rPr>
+        <w:t xml:space="preserve"> be a part of the “real” experiment.</w:t>
+      </w:r>
+    </w:p>
+    <w:p>
+      <w:pPr>
+        <w:rPr>
+          <w:b/>
+        </w:rPr>
+      </w:pPr>
+      <w:r>
+        <w:rPr>
+          <w:b/>
+        </w:rPr>
+        <w:t>If you are unable to extend some sequence, please indicate this by using all zeros as the extension (“0, 0, 0, 0, 0 …”).</w:t>
+      </w:r>
+    </w:p>
+    <w:p>
+      <w:pPr>
+        <w:rPr>
+          <w:b/>
+        </w:rPr>
+      </w:pPr>
+    </w:p>
+    <w:p>
+      <w:pPr>
+        <w:rPr>
+          <w:b/>
+        </w:rPr>
+      </w:pPr>
+    </w:p>
+    <w:p>
+      <w:pPr>
+        <w:rPr>
+          <w:b/>
+        </w:rPr>
+      </w:pPr>
+    </w:p>
+    <w:p>
+      <w:pPr>
+        <w:pStyle w:val="Heading1"/>
+      </w:pPr>
+      <w:r>
+        <w:lastRenderedPageBreak/>
+        <w:t>Stage II: Provide another sequence like</w:t>
+      </w:r>
+    </w:p>
+    <w:p>
+      <w:r>
+        <w:t xml:space="preserve">This is almost identical to Stage I in terms of the buttons that need to </w:t>
       </w:r>
       <w:proofErr w:type="gramStart"/>
       <w:r>
-        <w:t>won’t</w:t>
+        <w:t>be clicked</w:t>
       </w:r>
       <w:proofErr w:type="gramEnd"/>
       <w:r>
-        <w:t xml:space="preserve"> be a part of the “real” experiment.</w:t>
-      </w:r>
-    </w:p>
-    <w:p>
-      <w:pPr>
-        <w:pStyle w:val="Heading1"/>
-      </w:pPr>
-      <w:r>
-        <w:t>Stage II: Provide another sequence like</w:t>
-      </w:r>
-    </w:p>
-    <w:p>
-      <w:r>
-        <w:t xml:space="preserve">This is almost identical to Stage I in terms of the buttons that need to </w:t>
-      </w:r>
-      <w:proofErr w:type="gramStart"/>
-      <w:r>
-        <w:t>be clicked</w:t>
-      </w:r>
-      <w:proofErr w:type="gramEnd"/>
-      <w:r>
         <w:t>. The screenshots follow.</w:t>
       </w:r>
     </w:p>
@@ -379,7 +436,6 @@
         <w:rPr>
           <w:noProof/>
         </w:rPr>
-        <w:lastRenderedPageBreak/>
         <w:drawing>
           <wp:inline distT="0" distB="0" distL="0" distR="0">
             <wp:extent cx="5943600" cy="2092395"/>

</xml_diff>